<commit_message>
new home screen, animations and dynamic level background
</commit_message>
<xml_diff>
--- a/Implementation Strategy and Selection.docx
+++ b/Implementation Strategy and Selection.docx
@@ -305,6 +305,15 @@
       <w:r>
         <w:t xml:space="preserve"> </w:t>
       </w:r>
+    </w:p>
+    <w:p>
+      <w:pPr>
+        <w:pStyle w:val="ListParagraph"/>
+        <w:numPr>
+          <w:ilvl w:val="0"/>
+          <w:numId w:val="3"/>
+        </w:numPr>
+      </w:pPr>
     </w:p>
     <w:sectPr>
       <w:pgSz w:w="11906" w:h="16838"/>

</xml_diff>